<commit_message>
BitCell Document lore go more
</commit_message>
<xml_diff>
--- a/BitCell.docx
+++ b/BitCell.docx
@@ -46,11 +46,6 @@
           <w:lang w:val="en-US"/>
         </w:rPr>
         <w:tab/>
-      </w:r>
-      <w:r>
-        <w:rPr>
-          <w:lang w:val="en-US"/>
-        </w:rPr>
         <w:t>Lauri Kokko / Yukimura Creations</w:t>
       </w:r>
     </w:p>
@@ -307,27 +302,78 @@
         <w:rPr>
           <w:lang w:val="en-US"/>
         </w:rPr>
-        <w:t>After Shean took the device, he started to hear a strange noise. The sound was coming from the trees. Shean quickly realized what was happening in that forest. It was the souls of the forest. They were stuck inside these trees and the only way to save them was by going to cyberspace.</w:t>
+        <w:t>After Shean took the device, he started to hear a strange noise. The sound was coming from the trees. Shean quickly realized what was happening in that forest. It was the souls of the forest. They were stuck inside these trees</w:t>
       </w:r>
-    </w:p>
-    <w:p>
-      <w:pPr>
-        <w:rPr>
-          <w:lang w:val="en-US"/>
-        </w:rPr>
-      </w:pPr>
-    </w:p>
-    <w:p>
-      <w:pPr>
-        <w:rPr>
-          <w:lang w:val="en-US"/>
-        </w:rPr>
-      </w:pPr>
       <w:r>
         <w:rPr>
           <w:lang w:val="en-US"/>
         </w:rPr>
+        <w:t>,</w:t>
+      </w:r>
+      <w:r>
+        <w:rPr>
+          <w:lang w:val="en-US"/>
+        </w:rPr>
+        <w:t xml:space="preserve"> and the only way to save them was by going to cyberspace.</w:t>
+      </w:r>
+    </w:p>
+    <w:p>
+      <w:pPr>
+        <w:rPr>
+          <w:lang w:val="en-US"/>
+        </w:rPr>
+      </w:pPr>
+    </w:p>
+    <w:p>
+      <w:pPr>
+        <w:rPr>
+          <w:lang w:val="en-US"/>
+        </w:rPr>
+      </w:pPr>
+      <w:r>
+        <w:rPr>
+          <w:lang w:val="en-US"/>
+        </w:rPr>
         <w:t>Chapter 3</w:t>
+      </w:r>
+    </w:p>
+    <w:p>
+      <w:pPr>
+        <w:rPr>
+          <w:lang w:val="en-US"/>
+        </w:rPr>
+      </w:pPr>
+      <w:r>
+        <w:rPr>
+          <w:lang w:val="en-US"/>
+        </w:rPr>
+        <w:t>Shean got near one of the trees and put the device close to it. In that second, Shean was transported to cyberspace. Cyberspace looked like a pixelated house in 3rd person. There was a moving object, When Shean saw this creature, it started to shoot at him. Quickly he realized that he must shoot them to free the souls.</w:t>
+      </w:r>
+      <w:r>
+        <w:rPr>
+          <w:lang w:val="en-US"/>
+        </w:rPr>
+        <w:t xml:space="preserve"> After defeating the objects, he was sent back to earth.</w:t>
+      </w:r>
+    </w:p>
+    <w:p>
+      <w:pPr>
+        <w:rPr>
+          <w:lang w:val="en-US"/>
+        </w:rPr>
+      </w:pPr>
+    </w:p>
+    <w:p>
+      <w:pPr>
+        <w:rPr>
+          <w:lang w:val="en-US"/>
+        </w:rPr>
+      </w:pPr>
+      <w:r>
+        <w:rPr>
+          <w:lang w:val="en-US"/>
+        </w:rPr>
+        <w:t>Chapter 4</w:t>
       </w:r>
     </w:p>
     <w:p>

</xml_diff>

<commit_message>
ProjectBitcell lore is done?
</commit_message>
<xml_diff>
--- a/BitCell.docx
+++ b/BitCell.docx
@@ -5,11 +5,17 @@
     <w:p>
       <w:pPr>
         <w:pStyle w:val="Title"/>
-        <w:ind w:left="2880" w:firstLine="720"/>
-        <w:rPr>
-          <w:lang w:val="en-US"/>
-        </w:rPr>
-      </w:pPr>
+        <w:ind w:left="2160" w:firstLine="720"/>
+        <w:rPr>
+          <w:lang w:val="en-US"/>
+        </w:rPr>
+      </w:pPr>
+      <w:r>
+        <w:rPr>
+          <w:lang w:val="en-US"/>
+        </w:rPr>
+        <w:t xml:space="preserve">Project: </w:t>
+      </w:r>
       <w:r>
         <w:rPr>
           <w:lang w:val="en-US"/>
@@ -388,39 +394,100 @@
         </w:rPr>
         <w:t xml:space="preserve">On earth Shean started to find more of those trees. “There is 9 more to find” – Sayed bitcell. Not only does this device </w:t>
       </w:r>
+      <w:r>
+        <w:rPr>
+          <w:lang w:val="en-US"/>
+        </w:rPr>
+        <w:t>have</w:t>
+      </w:r>
+      <w:r>
+        <w:rPr>
+          <w:lang w:val="en-US"/>
+        </w:rPr>
+        <w:t xml:space="preserve"> </w:t>
+      </w:r>
+      <w:r>
+        <w:rPr>
+          <w:lang w:val="en-US"/>
+        </w:rPr>
+        <w:t>access</w:t>
+      </w:r>
+      <w:r>
+        <w:rPr>
+          <w:lang w:val="en-US"/>
+        </w:rPr>
+        <w:t xml:space="preserve"> to cyberspace</w:t>
+      </w:r>
+      <w:r>
+        <w:rPr>
+          <w:lang w:val="en-US"/>
+        </w:rPr>
+        <w:t xml:space="preserve">, </w:t>
+      </w:r>
+      <w:r>
+        <w:rPr>
+          <w:lang w:val="en-US"/>
+        </w:rPr>
+        <w:t>but it</w:t>
+      </w:r>
+      <w:r>
+        <w:rPr>
+          <w:lang w:val="en-US"/>
+        </w:rPr>
+        <w:t xml:space="preserve"> also sees how many of them are left.</w:t>
+      </w:r>
+      <w:r>
+        <w:rPr>
+          <w:lang w:val="en-US"/>
+        </w:rPr>
+        <w:t xml:space="preserve"> After Shean has saved all the souls, an orb spawns near him. The orb shows Shean a way out of the forest.</w:t>
+      </w:r>
+    </w:p>
+    <w:p>
+      <w:pPr>
+        <w:rPr>
+          <w:lang w:val="en-US"/>
+        </w:rPr>
+      </w:pPr>
+    </w:p>
+    <w:p>
+      <w:pPr>
+        <w:rPr>
+          <w:lang w:val="en-US"/>
+        </w:rPr>
+      </w:pPr>
+      <w:r>
+        <w:rPr>
+          <w:lang w:val="en-US"/>
+        </w:rPr>
+        <w:t>Chapter 5</w:t>
+      </w:r>
+    </w:p>
+    <w:p>
+      <w:pPr>
+        <w:rPr>
+          <w:lang w:val="en-US"/>
+        </w:rPr>
+      </w:pPr>
+      <w:r>
+        <w:rPr>
+          <w:lang w:val="en-US"/>
+        </w:rPr>
+        <w:t xml:space="preserve">As Shean follows orb to go home, a song called “Shooting stars” plays in the background. After Shean gets to his house, the scene </w:t>
+      </w:r>
       <w:proofErr w:type="gramStart"/>
       <w:r>
         <w:rPr>
           <w:lang w:val="en-US"/>
         </w:rPr>
-        <w:t>has</w:t>
+        <w:t>goes to</w:t>
       </w:r>
       <w:proofErr w:type="gramEnd"/>
       <w:r>
         <w:rPr>
           <w:lang w:val="en-US"/>
         </w:rPr>
-        <w:t xml:space="preserve"> the access to cyberspace</w:t>
-      </w:r>
-      <w:r>
-        <w:rPr>
-          <w:lang w:val="en-US"/>
-        </w:rPr>
-        <w:t xml:space="preserve">, </w:t>
-      </w:r>
-      <w:proofErr w:type="gramStart"/>
-      <w:r>
-        <w:rPr>
-          <w:lang w:val="en-US"/>
-        </w:rPr>
-        <w:t>it</w:t>
-      </w:r>
-      <w:proofErr w:type="gramEnd"/>
-      <w:r>
-        <w:rPr>
-          <w:lang w:val="en-US"/>
-        </w:rPr>
-        <w:t xml:space="preserve"> also sees how many of them are left.</w:t>
+        <w:t xml:space="preserve"> black and player will go back to main menu, that has now a new look.</w:t>
       </w:r>
     </w:p>
     <w:sectPr>

</xml_diff>